<commit_message>
description of processing of data. intermediate commit
</commit_message>
<xml_diff>
--- a/docs/DataProcessing_Math.docx
+++ b/docs/DataProcessing_Math.docx
@@ -20,10 +20,93 @@
     </w:p>
     <w:p>
       <w:pPr>
-        <w:rPr>
-          <w:lang w:val="en-US"/>
-        </w:rPr>
-      </w:pPr>
+        <w:jc w:val="center"/>
+      </w:pPr>
+    </w:p>
+    <w:p>
+      <w:pPr>
+        <w:jc w:val="center"/>
+        <w:rPr>
+          <w:sz w:val="24"/>
+          <w:szCs w:val="24"/>
+        </w:rPr>
+      </w:pPr>
+      <w:r>
+        <w:rPr>
+          <w:sz w:val="24"/>
+          <w:szCs w:val="24"/>
+        </w:rPr>
+        <w:t>Расчет положения.</w:t>
+      </w:r>
+    </w:p>
+    <w:p>
+      <w:r>
+        <w:t>Ключевое слово – двойные кватернионы …</w:t>
+      </w:r>
+    </w:p>
+    <w:p/>
+    <w:p>
+      <w:pPr>
+        <w:jc w:val="center"/>
+        <w:rPr>
+          <w:sz w:val="24"/>
+          <w:szCs w:val="24"/>
+        </w:rPr>
+      </w:pPr>
+      <w:r>
+        <w:rPr>
+          <w:sz w:val="24"/>
+          <w:szCs w:val="24"/>
+        </w:rPr>
+        <w:t>Вариант 1</w:t>
+      </w:r>
+      <w:r>
+        <w:rPr>
+          <w:sz w:val="24"/>
+          <w:szCs w:val="24"/>
+        </w:rPr>
+        <w:t>: построение поверхности</w:t>
+      </w:r>
+    </w:p>
+    <w:p>
+      <w:pPr>
+        <w:jc w:val="both"/>
+      </w:pPr>
+      <w:r>
+        <w:t>Описание …</w:t>
+      </w:r>
+    </w:p>
+    <w:p>
+      <w:pPr>
+        <w:jc w:val="center"/>
+      </w:pPr>
+    </w:p>
+    <w:p>
+      <w:pPr>
+        <w:jc w:val="center"/>
+      </w:pPr>
+      <w:r>
+        <w:rPr>
+          <w:sz w:val="24"/>
+          <w:szCs w:val="24"/>
+        </w:rPr>
+        <w:t xml:space="preserve">Вариант </w:t>
+      </w:r>
+      <w:r>
+        <w:rPr>
+          <w:sz w:val="24"/>
+          <w:szCs w:val="24"/>
+        </w:rPr>
+        <w:t>2: независимая обработка данных по сечениям</w:t>
+      </w:r>
+    </w:p>
+    <w:p>
+      <w:pPr>
+        <w:jc w:val="both"/>
+      </w:pPr>
+      <w:r>
+        <w:t>Описание …</w:t>
+      </w:r>
     </w:p>
     <w:sectPr>
       <w:pgSz w:w="11906" w:h="16838"/>
@@ -224,6 +307,17 @@
     <w:semiHidden/>
     <w:unhideWhenUsed/>
   </w:style>
+  <w:style w:type="paragraph" w:styleId="a3">
+    <w:name w:val="List Paragraph"/>
+    <w:basedOn w:val="a"/>
+    <w:uiPriority w:val="34"/>
+    <w:qFormat/>
+    <w:rsid w:val="004F4BC5"/>
+    <w:pPr>
+      <w:ind w:left="720"/>
+      <w:contextualSpacing/>
+    </w:pPr>
+  </w:style>
 </w:styles>
 </file>
 

</xml_diff>

<commit_message>
description of one variant of processing of data
</commit_message>
<xml_diff>
--- a/docs/DataProcessing_Math.docx
+++ b/docs/DataProcessing_Math.docx
@@ -103,9 +103,6 @@
     <w:p>
       <w:pPr>
         <w:jc w:val="both"/>
-        <w:rPr>
-          <w:lang w:val="en-US"/>
-        </w:rPr>
       </w:pPr>
       <w:r>
         <w:t>Описание …</w:t>
@@ -114,10 +111,42 @@
     <w:p>
       <w:pPr>
         <w:jc w:val="both"/>
-        <w:rPr>
-          <w:lang w:val="en-US"/>
-        </w:rPr>
-      </w:pPr>
+      </w:pPr>
+      <w:r>
+        <w:tab/>
+      </w:r>
+      <w:r>
+        <w:t>Рассмотрим измерение поверхности простой цилиндрической трубы (без какой либо резьбы и тому подобного).</w:t>
+      </w:r>
+    </w:p>
+    <w:p>
+      <w:pPr>
+        <w:jc w:val="both"/>
+      </w:pPr>
+      <w:r>
+        <w:t>Случай 1</w:t>
+      </w:r>
+      <w:r>
+        <w:t>а</w:t>
+      </w:r>
+      <w:r>
+        <w:t>:</w:t>
+      </w:r>
+      <w:r>
+        <w:t xml:space="preserve"> </w:t>
+      </w:r>
+      <w:r>
+        <w:t xml:space="preserve">ось измерителя совпадает с осью </w:t>
+      </w:r>
+      <w:r>
+        <w:t>трубы (цилиндра). В этом случае сечение трубы (цилиндра) плоскостью, перпендикулярной оси измерителя</w:t>
+      </w:r>
+      <w:r>
+        <w:t xml:space="preserve"> (и оси трубы)</w:t>
+      </w:r>
+      <w:r>
+        <w:t xml:space="preserve"> является окружностью.</w:t>
+      </w:r>
     </w:p>
     <w:p>
       <w:pPr>
@@ -147,7 +176,7 @@
                     <pic:cNvPicPr/>
                   </pic:nvPicPr>
                   <pic:blipFill>
-                    <a:blip r:embed="rId4" cstate="print"/>
+                    <a:blip r:embed="rId5" cstate="print"/>
                     <a:stretch>
                       <a:fillRect/>
                     </a:stretch>
@@ -171,18 +200,83 @@
     <w:p>
       <w:pPr>
         <w:jc w:val="both"/>
-        <w:rPr>
-          <w:lang w:val="en-US"/>
-        </w:rPr>
-      </w:pPr>
-    </w:p>
-    <w:p>
-      <w:pPr>
-        <w:jc w:val="both"/>
-        <w:rPr>
-          <w:lang w:val="en-US"/>
-        </w:rPr>
-      </w:pPr>
+      </w:pPr>
+      <w:r>
+        <w:t xml:space="preserve">Измеритель, при некотором зафиксированном положении на оси измерителя, измеряет точки на некоторой такой окружности. Предположим, что мы последовательно передвигаем измеритель по оси измерения (на некоторый постоянный шаг) и после каждого сдвига измерителя мы измеряем </w:t>
+      </w:r>
+      <w:r>
+        <w:t>набор</w:t>
+      </w:r>
+      <w:r>
+        <w:t xml:space="preserve"> точ</w:t>
+      </w:r>
+      <w:r>
+        <w:t>ек (с некоторым угловым шагом)</w:t>
+      </w:r>
+      <w:r>
+        <w:t xml:space="preserve"> на некоторой окружности (</w:t>
+      </w:r>
+      <w:r>
+        <w:t>на сечении трубы</w:t>
+      </w:r>
+      <w:r>
+        <w:t>)</w:t>
+      </w:r>
+      <w:r>
+        <w:t xml:space="preserve">. </w:t>
+      </w:r>
+      <w:r>
+        <w:t>Очевидно, что каждый такой набор мы можем обрабатывать независимо, получая в результате СКО реальной поверхности от ожидаемого профиля. При этом мы можем построить и общее СКО.</w:t>
+      </w:r>
+    </w:p>
+    <w:p>
+      <w:pPr>
+        <w:jc w:val="both"/>
+      </w:pPr>
+      <w:r>
+        <w:t>Случай 1б:</w:t>
+      </w:r>
+      <w:r>
+        <w:t xml:space="preserve"> ось измерителя параллельна оси трубы (цилиндра). В этом случае сечение трубы (цилиндра) плоскостью, перпендикулярной оси измерителя</w:t>
+      </w:r>
+      <w:r>
+        <w:t xml:space="preserve"> (и оси трубы)</w:t>
+      </w:r>
+      <w:r>
+        <w:t xml:space="preserve"> является окружностью. Все точно так</w:t>
+      </w:r>
+      <w:r>
+        <w:t xml:space="preserve"> </w:t>
+      </w:r>
+      <w:r>
+        <w:t xml:space="preserve">же, как в случае 1а, только </w:t>
+      </w:r>
+      <w:r>
+        <w:t xml:space="preserve">обработка данных для каждого сечения (окружности) несколько усложняется, т.к. </w:t>
+      </w:r>
+      <w:r>
+        <w:t>мы делаем каждое измерение относительно</w:t>
+      </w:r>
+      <w:r>
+        <w:t xml:space="preserve"> некоторой произвольной точки</w:t>
+      </w:r>
+      <w:r>
+        <w:t>, не совпадающей с центром сечения (окружности).</w:t>
+      </w:r>
+    </w:p>
+    <w:p>
+      <w:pPr>
+        <w:jc w:val="both"/>
+      </w:pPr>
+      <w:r>
+        <w:t xml:space="preserve">Случай 2: </w:t>
+      </w:r>
+      <w:r>
+        <w:t>ось измерителя не параллельна оси трубы (цилиндра).</w:t>
+      </w:r>
+      <w:r>
+        <w:t xml:space="preserve"> В этом случае сечение трубы (цилиндра) плоскостью, перпендикулярной оси измерителя (но не перпендикулярной оси трубы) является эллипсом.</w:t>
+      </w:r>
     </w:p>
     <w:p>
       <w:pPr>
@@ -196,6 +290,7 @@
           <w:noProof/>
           <w:lang w:eastAsia="ru-RU"/>
         </w:rPr>
+        <w:lastRenderedPageBreak/>
         <w:drawing>
           <wp:inline distT="0" distB="0" distL="0" distR="0">
             <wp:extent cx="3446952" cy="1019694"/>
@@ -212,7 +307,7 @@
                     <pic:cNvPicPr/>
                   </pic:nvPicPr>
                   <pic:blipFill>
-                    <a:blip r:embed="rId5" cstate="print"/>
+                    <a:blip r:embed="rId6" cstate="print"/>
                     <a:stretch>
                       <a:fillRect/>
                     </a:stretch>
@@ -236,10 +331,237 @@
     <w:p>
       <w:pPr>
         <w:jc w:val="both"/>
-        <w:rPr>
-          <w:lang w:val="en-US"/>
-        </w:rPr>
-      </w:pPr>
+      </w:pPr>
+      <w:r>
+        <w:t>Измеритель, при некотором зафиксированном положении на оси измерителя, измеряет точки на некоторо</w:t>
+      </w:r>
+      <w:r>
+        <w:t>м</w:t>
+      </w:r>
+      <w:r>
+        <w:t xml:space="preserve"> тако</w:t>
+      </w:r>
+      <w:r>
+        <w:t>м</w:t>
+      </w:r>
+      <w:r>
+        <w:t xml:space="preserve"> </w:t>
+      </w:r>
+      <w:r>
+        <w:t>эллипсе</w:t>
+      </w:r>
+      <w:r>
+        <w:t>.</w:t>
+      </w:r>
+      <w:r>
+        <w:t xml:space="preserve"> Предположим, что мы последовательно передвигаем измеритель по оси измерения (на некоторый постоянный шаг) и после каждого сдвига измерителя мы измеряем набор точек (с некоторым угловым шагом) на некотором эллипсе (на сечении трубы). Очевидно, что каждый такой набор мы можем обрабатывать независимо, получая в результате СКО реальной поверхности от ожидаемого профиля. При этом мы можем построить и общее СКО. Следует сказать, что обработка данных усложняется по сравнению со случаями 1а и 1б, т.к. мы измеряем данные на эллипсе с неизвестными полуосями и расположение фокусов относительно некоторой произвольной точки (не совпадающей ни с фокусами, ни с началом координат).</w:t>
+      </w:r>
+    </w:p>
+    <w:p>
+      <w:pPr>
+        <w:jc w:val="both"/>
+      </w:pPr>
+      <w:r>
+        <w:tab/>
+      </w:r>
+      <w:r>
+        <w:t xml:space="preserve">Рассмотрим измерение поверхности цилиндрической трубы, на концах которой находится резьба и/или </w:t>
+      </w:r>
+      <w:r>
+        <w:t xml:space="preserve">нецилиндрическая часть (например, конусообразная часть с резьбой). Предположим, что мы можем ограничить угол между осью трубы и осью измерителя некоторым достаточно малым значением. </w:t>
+      </w:r>
+      <w:r>
+        <w:t>Тогда трубу можно разделить на три части: одну среднюю часть и две концевые части.</w:t>
+      </w:r>
+      <w:r>
+        <w:t xml:space="preserve"> </w:t>
+      </w:r>
+      <w:r>
+        <w:t>Если мы строим сечение трубы плоскостью и центр сечения (точка на оси измерителя, через которую проходит плоскость сечения) находится в средней части, то это означает, что построенное сечение</w:t>
+      </w:r>
+      <w:r>
+        <w:t xml:space="preserve"> </w:t>
+      </w:r>
+      <w:r>
+        <w:t>содержит элементы только</w:t>
+      </w:r>
+      <w:r>
+        <w:t xml:space="preserve"> цилиндрическ</w:t>
+      </w:r>
+      <w:r>
+        <w:t>ой</w:t>
+      </w:r>
+      <w:r>
+        <w:t xml:space="preserve"> част</w:t>
+      </w:r>
+      <w:r>
+        <w:t>и</w:t>
+      </w:r>
+      <w:r>
+        <w:t xml:space="preserve"> трубы.</w:t>
+      </w:r>
+      <w:r>
+        <w:t xml:space="preserve"> </w:t>
+      </w:r>
+      <w:proofErr w:type="gramStart"/>
+      <w:r>
+        <w:t>Если мы строим сечение трубы плоскостью и центр сечения (точка на оси измерителя, через которую проходит плоскость сечения) находится в одной из концевой частей, то это означает, что построенное сечение может содержать элементы не только цилиндрической части трубы (а элементы резьбы и/или нецилиндрической части).</w:t>
+      </w:r>
+      <w:proofErr w:type="gramEnd"/>
+      <w:r>
+        <w:t xml:space="preserve"> Поэтому обработка данных измерения поверхности трубы будет состоять из следующих двух этапов:</w:t>
+      </w:r>
+    </w:p>
+    <w:p>
+      <w:pPr>
+        <w:pStyle w:val="a3"/>
+        <w:numPr>
+          <w:ilvl w:val="0"/>
+          <w:numId w:val="1"/>
+        </w:numPr>
+        <w:jc w:val="both"/>
+      </w:pPr>
+      <w:r>
+        <w:t>Обработка данных из средней части. В результате обработки мы получаем (помимо данных об отклонении</w:t>
+      </w:r>
+      <w:r>
+        <w:t xml:space="preserve"> реальной поверхности от ожидаемой</w:t>
+      </w:r>
+      <w:r>
+        <w:t>)</w:t>
+      </w:r>
+      <w:r>
+        <w:t xml:space="preserve"> данные о расположении оси измерителя относительно оси </w:t>
+      </w:r>
+      <w:r>
+        <w:t>трубы</w:t>
+      </w:r>
+      <w:r>
+        <w:t>.</w:t>
+      </w:r>
+    </w:p>
+    <w:p>
+      <w:pPr>
+        <w:pStyle w:val="a3"/>
+        <w:numPr>
+          <w:ilvl w:val="0"/>
+          <w:numId w:val="1"/>
+        </w:numPr>
+        <w:jc w:val="both"/>
+      </w:pPr>
+      <w:r>
+        <w:t xml:space="preserve">Обработка данных из концевых частей. </w:t>
+      </w:r>
+      <w:r>
+        <w:t>Концевые части в общем случае (например, при наличии резьбы) не обладают симметрией относительно оси трубы.</w:t>
+      </w:r>
+      <w:r>
+        <w:t xml:space="preserve"> Это означает, что, в общем случае, мы не знаем, как будут расположены элементы поверхности концевых частей при измерении (например, где будет располагаться начало резьбы). Мы не можем вводить каких-либо ограничений на расположение элементов поверхности концевых частей (например, на расположение начала резьбы), т.к. их невозможно реализовать.</w:t>
+      </w:r>
+      <w:r>
+        <w:t xml:space="preserve"> </w:t>
+      </w:r>
+      <w:r>
+        <w:t>К тому же их поверхность достаточно сложна (например, при наличии резьбы)</w:t>
+      </w:r>
+      <w:r>
+        <w:t xml:space="preserve">, чтобы ее можно было выразить аналитически. </w:t>
+      </w:r>
+      <w:r>
+        <w:t>Поэтому предлагается следующий подход для обработки данных:</w:t>
+      </w:r>
+    </w:p>
+    <w:p>
+      <w:pPr>
+        <w:pStyle w:val="a3"/>
+        <w:numPr>
+          <w:ilvl w:val="0"/>
+          <w:numId w:val="2"/>
+        </w:numPr>
+        <w:jc w:val="both"/>
+      </w:pPr>
+      <w:r>
+        <w:t xml:space="preserve">Получаем из результатов обработки данных средней части </w:t>
+      </w:r>
+      <w:r>
+        <w:t>расположение оси измерителя относительно оси трубы.</w:t>
+      </w:r>
+    </w:p>
+    <w:p>
+      <w:pPr>
+        <w:pStyle w:val="a3"/>
+        <w:numPr>
+          <w:ilvl w:val="0"/>
+          <w:numId w:val="2"/>
+        </w:numPr>
+        <w:jc w:val="both"/>
+      </w:pPr>
+      <w:r>
+        <w:t>У нас есть следующий параметр, используемый при измерении данных: количество точек N на каждом сечении, для которых измеритель получает данные (другими словами, измеритель для некоторого сечения измеряет данные с угловым шагом 2*PI/N).</w:t>
+      </w:r>
+    </w:p>
+    <w:p>
+      <w:pPr>
+        <w:pStyle w:val="a3"/>
+        <w:numPr>
+          <w:ilvl w:val="0"/>
+          <w:numId w:val="2"/>
+        </w:numPr>
+        <w:jc w:val="both"/>
+      </w:pPr>
+      <w:r>
+        <w:lastRenderedPageBreak/>
+        <w:t>Строим семейство из N эталонных пов</w:t>
+      </w:r>
+      <w:r>
+        <w:t>ер</w:t>
+      </w:r>
+      <w:r>
+        <w:t>хностей</w:t>
+      </w:r>
+      <w:r>
+        <w:t xml:space="preserve"> концевой части в виде набора точек с некоторым заданным набором параметров (таких как количество точек в наборе). Каждая эталонная поверхность строится относительно оси измерителя. У каждой последующей эталонной поверхности начало измерения (нулевой угол) повернут относительно начала измерения (нулевого угла) предыдущей эталонной поверхности на значение 2*PI/N. Для самой первой эталонной поверхности начало измерения (нулевой угол) выбирается произвольным образом.</w:t>
+      </w:r>
+    </w:p>
+    <w:p>
+      <w:pPr>
+        <w:pStyle w:val="a3"/>
+        <w:numPr>
+          <w:ilvl w:val="0"/>
+          <w:numId w:val="2"/>
+        </w:numPr>
+        <w:jc w:val="both"/>
+      </w:pPr>
+      <w:r>
+        <w:t>При обработке данных, мы строим СКО измеренных данных относительно всего семейства из N эталонных поверхностей, после чего в качестве исходной выбираем такую поверхность</w:t>
+      </w:r>
+      <w:r>
+        <w:t>, для которой СКО минимально.</w:t>
+      </w:r>
+    </w:p>
+    <w:p>
+      <w:pPr>
+        <w:jc w:val="both"/>
+      </w:pPr>
+      <w:r>
+        <w:tab/>
+        <w:t>Таким образом, мы будем обрабатывать данные для цилиндрической трубы, на концах которой находится резьба и/или нецилиндрическая часть (например, конусообразная часть с резьбой), в следующем порядке. Сначала обрабатываем данные для средней части (пропуская обработку</w:t>
+      </w:r>
+      <w:r>
+        <w:t xml:space="preserve"> данных для одной из концевых частей</w:t>
+      </w:r>
+      <w:r>
+        <w:t>)</w:t>
+      </w:r>
+      <w:r>
+        <w:t>, после чего обрабатываем данные для об</w:t>
+      </w:r>
+      <w:r>
+        <w:t>е</w:t>
+      </w:r>
+      <w:r>
+        <w:t>их концевых частей.</w:t>
+      </w:r>
     </w:p>
     <w:sectPr>
       <w:pgSz w:w="11906" w:h="16838"/>
@@ -249,6 +571,216 @@
     </w:sectPr>
   </w:body>
 </w:document>
+</file>
+
+<file path=word/numbering.xml><?xml version="1.0" encoding="utf-8"?>
+<w:numbering xmlns:ve="http://schemas.openxmlformats.org/markup-compatibility/2006" xmlns:o="urn:schemas-microsoft-com:office:office" xmlns:r="http://schemas.openxmlformats.org/officeDocument/2006/relationships" xmlns:m="http://schemas.openxmlformats.org/officeDocument/2006/math" xmlns:v="urn:schemas-microsoft-com:vml" xmlns:wp="http://schemas.openxmlformats.org/drawingml/2006/wordprocessingDrawing" xmlns:w10="urn:schemas-microsoft-com:office:word" xmlns:w="http://schemas.openxmlformats.org/wordprocessingml/2006/main" xmlns:wne="http://schemas.microsoft.com/office/word/2006/wordml">
+  <w:abstractNum w:abstractNumId="0">
+    <w:nsid w:val="03F800A8"/>
+    <w:multiLevelType w:val="hybridMultilevel"/>
+    <w:tmpl w:val="A63027C8"/>
+    <w:lvl w:ilvl="0" w:tplc="04190001">
+      <w:start w:val="1"/>
+      <w:numFmt w:val="bullet"/>
+      <w:lvlText w:val=""/>
+      <w:lvlJc w:val="left"/>
+      <w:pPr>
+        <w:ind w:left="1440" w:hanging="360"/>
+      </w:pPr>
+      <w:rPr>
+        <w:rFonts w:ascii="Symbol" w:hAnsi="Symbol" w:hint="default"/>
+      </w:rPr>
+    </w:lvl>
+    <w:lvl w:ilvl="1" w:tplc="04190003" w:tentative="1">
+      <w:start w:val="1"/>
+      <w:numFmt w:val="bullet"/>
+      <w:lvlText w:val="o"/>
+      <w:lvlJc w:val="left"/>
+      <w:pPr>
+        <w:ind w:left="2160" w:hanging="360"/>
+      </w:pPr>
+      <w:rPr>
+        <w:rFonts w:ascii="Courier New" w:hAnsi="Courier New" w:cs="Courier New" w:hint="default"/>
+      </w:rPr>
+    </w:lvl>
+    <w:lvl w:ilvl="2" w:tplc="04190005" w:tentative="1">
+      <w:start w:val="1"/>
+      <w:numFmt w:val="bullet"/>
+      <w:lvlText w:val=""/>
+      <w:lvlJc w:val="left"/>
+      <w:pPr>
+        <w:ind w:left="2880" w:hanging="360"/>
+      </w:pPr>
+      <w:rPr>
+        <w:rFonts w:ascii="Wingdings" w:hAnsi="Wingdings" w:hint="default"/>
+      </w:rPr>
+    </w:lvl>
+    <w:lvl w:ilvl="3" w:tplc="04190001" w:tentative="1">
+      <w:start w:val="1"/>
+      <w:numFmt w:val="bullet"/>
+      <w:lvlText w:val=""/>
+      <w:lvlJc w:val="left"/>
+      <w:pPr>
+        <w:ind w:left="3600" w:hanging="360"/>
+      </w:pPr>
+      <w:rPr>
+        <w:rFonts w:ascii="Symbol" w:hAnsi="Symbol" w:hint="default"/>
+      </w:rPr>
+    </w:lvl>
+    <w:lvl w:ilvl="4" w:tplc="04190003" w:tentative="1">
+      <w:start w:val="1"/>
+      <w:numFmt w:val="bullet"/>
+      <w:lvlText w:val="o"/>
+      <w:lvlJc w:val="left"/>
+      <w:pPr>
+        <w:ind w:left="4320" w:hanging="360"/>
+      </w:pPr>
+      <w:rPr>
+        <w:rFonts w:ascii="Courier New" w:hAnsi="Courier New" w:cs="Courier New" w:hint="default"/>
+      </w:rPr>
+    </w:lvl>
+    <w:lvl w:ilvl="5" w:tplc="04190005" w:tentative="1">
+      <w:start w:val="1"/>
+      <w:numFmt w:val="bullet"/>
+      <w:lvlText w:val=""/>
+      <w:lvlJc w:val="left"/>
+      <w:pPr>
+        <w:ind w:left="5040" w:hanging="360"/>
+      </w:pPr>
+      <w:rPr>
+        <w:rFonts w:ascii="Wingdings" w:hAnsi="Wingdings" w:hint="default"/>
+      </w:rPr>
+    </w:lvl>
+    <w:lvl w:ilvl="6" w:tplc="04190001" w:tentative="1">
+      <w:start w:val="1"/>
+      <w:numFmt w:val="bullet"/>
+      <w:lvlText w:val=""/>
+      <w:lvlJc w:val="left"/>
+      <w:pPr>
+        <w:ind w:left="5760" w:hanging="360"/>
+      </w:pPr>
+      <w:rPr>
+        <w:rFonts w:ascii="Symbol" w:hAnsi="Symbol" w:hint="default"/>
+      </w:rPr>
+    </w:lvl>
+    <w:lvl w:ilvl="7" w:tplc="04190003" w:tentative="1">
+      <w:start w:val="1"/>
+      <w:numFmt w:val="bullet"/>
+      <w:lvlText w:val="o"/>
+      <w:lvlJc w:val="left"/>
+      <w:pPr>
+        <w:ind w:left="6480" w:hanging="360"/>
+      </w:pPr>
+      <w:rPr>
+        <w:rFonts w:ascii="Courier New" w:hAnsi="Courier New" w:cs="Courier New" w:hint="default"/>
+      </w:rPr>
+    </w:lvl>
+    <w:lvl w:ilvl="8" w:tplc="04190005" w:tentative="1">
+      <w:start w:val="1"/>
+      <w:numFmt w:val="bullet"/>
+      <w:lvlText w:val=""/>
+      <w:lvlJc w:val="left"/>
+      <w:pPr>
+        <w:ind w:left="7200" w:hanging="360"/>
+      </w:pPr>
+      <w:rPr>
+        <w:rFonts w:ascii="Wingdings" w:hAnsi="Wingdings" w:hint="default"/>
+      </w:rPr>
+    </w:lvl>
+  </w:abstractNum>
+  <w:abstractNum w:abstractNumId="1">
+    <w:nsid w:val="34CA6A2D"/>
+    <w:multiLevelType w:val="hybridMultilevel"/>
+    <w:tmpl w:val="2708E25A"/>
+    <w:lvl w:ilvl="0" w:tplc="0419000F">
+      <w:start w:val="1"/>
+      <w:numFmt w:val="decimal"/>
+      <w:lvlText w:val="%1."/>
+      <w:lvlJc w:val="left"/>
+      <w:pPr>
+        <w:ind w:left="720" w:hanging="360"/>
+      </w:pPr>
+    </w:lvl>
+    <w:lvl w:ilvl="1" w:tplc="04190019" w:tentative="1">
+      <w:start w:val="1"/>
+      <w:numFmt w:val="lowerLetter"/>
+      <w:lvlText w:val="%2."/>
+      <w:lvlJc w:val="left"/>
+      <w:pPr>
+        <w:ind w:left="1440" w:hanging="360"/>
+      </w:pPr>
+    </w:lvl>
+    <w:lvl w:ilvl="2" w:tplc="0419001B" w:tentative="1">
+      <w:start w:val="1"/>
+      <w:numFmt w:val="lowerRoman"/>
+      <w:lvlText w:val="%3."/>
+      <w:lvlJc w:val="right"/>
+      <w:pPr>
+        <w:ind w:left="2160" w:hanging="180"/>
+      </w:pPr>
+    </w:lvl>
+    <w:lvl w:ilvl="3" w:tplc="0419000F" w:tentative="1">
+      <w:start w:val="1"/>
+      <w:numFmt w:val="decimal"/>
+      <w:lvlText w:val="%4."/>
+      <w:lvlJc w:val="left"/>
+      <w:pPr>
+        <w:ind w:left="2880" w:hanging="360"/>
+      </w:pPr>
+    </w:lvl>
+    <w:lvl w:ilvl="4" w:tplc="04190019" w:tentative="1">
+      <w:start w:val="1"/>
+      <w:numFmt w:val="lowerLetter"/>
+      <w:lvlText w:val="%5."/>
+      <w:lvlJc w:val="left"/>
+      <w:pPr>
+        <w:ind w:left="3600" w:hanging="360"/>
+      </w:pPr>
+    </w:lvl>
+    <w:lvl w:ilvl="5" w:tplc="0419001B" w:tentative="1">
+      <w:start w:val="1"/>
+      <w:numFmt w:val="lowerRoman"/>
+      <w:lvlText w:val="%6."/>
+      <w:lvlJc w:val="right"/>
+      <w:pPr>
+        <w:ind w:left="4320" w:hanging="180"/>
+      </w:pPr>
+    </w:lvl>
+    <w:lvl w:ilvl="6" w:tplc="0419000F" w:tentative="1">
+      <w:start w:val="1"/>
+      <w:numFmt w:val="decimal"/>
+      <w:lvlText w:val="%7."/>
+      <w:lvlJc w:val="left"/>
+      <w:pPr>
+        <w:ind w:left="5040" w:hanging="360"/>
+      </w:pPr>
+    </w:lvl>
+    <w:lvl w:ilvl="7" w:tplc="04190019" w:tentative="1">
+      <w:start w:val="1"/>
+      <w:numFmt w:val="lowerLetter"/>
+      <w:lvlText w:val="%8."/>
+      <w:lvlJc w:val="left"/>
+      <w:pPr>
+        <w:ind w:left="5760" w:hanging="360"/>
+      </w:pPr>
+    </w:lvl>
+    <w:lvl w:ilvl="8" w:tplc="0419001B" w:tentative="1">
+      <w:start w:val="1"/>
+      <w:numFmt w:val="lowerRoman"/>
+      <w:lvlText w:val="%9."/>
+      <w:lvlJc w:val="right"/>
+      <w:pPr>
+        <w:ind w:left="6480" w:hanging="180"/>
+      </w:pPr>
+    </w:lvl>
+  </w:abstractNum>
+  <w:num w:numId="1">
+    <w:abstractNumId w:val="1"/>
+  </w:num>
+  <w:num w:numId="2">
+    <w:abstractNumId w:val="0"/>
+  </w:num>
+</w:numbering>
 </file>
 
 <file path=word/styles.xml><?xml version="1.0" encoding="utf-8"?>

</xml_diff>